<commit_message>
improve PZ and presentation
</commit_message>
<xml_diff>
--- a/PZ_pygame.docx
+++ b/PZ_pygame.docx
@@ -978,14 +978,6 @@
             </w:rPr>
             <w:t>Шахматы</w:t>
           </w:r>
-          <w:r>
-            <w:rPr>
-              <w:rFonts w:asciiTheme="minorHAnsi" w:hAnsiTheme="minorHAnsi" w:cstheme="minorHAnsi"/>
-              <w:sz w:val="28"/>
-              <w:szCs w:val="28"/>
-            </w:rPr>
-            <w:t xml:space="preserve"> </w:t>
-          </w:r>
           <w:hyperlink w:anchor="_heading=h.26in1rg">
             <w:r>
               <w:rPr>
@@ -1340,15 +1332,15 @@
           <w:sz w:val="28"/>
           <w:szCs w:val="28"/>
         </w:rPr>
-        <w:t>бор уровня сложности</w:t>
-      </w:r>
-      <w:r>
-        <w:rPr>
-          <w:rFonts w:asciiTheme="minorHAnsi" w:hAnsiTheme="minorHAnsi" w:cstheme="minorHAnsi"/>
-          <w:sz w:val="28"/>
-          <w:szCs w:val="28"/>
-        </w:rPr>
-        <w:t xml:space="preserve"> в игре против “компьютера”</w:t>
+        <w:t xml:space="preserve">бор </w:t>
+      </w:r>
+      <w:r>
+        <w:rPr>
+          <w:rFonts w:asciiTheme="minorHAnsi" w:hAnsiTheme="minorHAnsi" w:cstheme="minorHAnsi"/>
+          <w:sz w:val="28"/>
+          <w:szCs w:val="28"/>
+        </w:rPr>
+        <w:t>начальной расстановки фигур, добавление собственной</w:t>
       </w:r>
     </w:p>
     <w:p>
@@ -1471,7 +1463,7 @@
           <w:sz w:val="28"/>
           <w:szCs w:val="28"/>
         </w:rPr>
-        <w:t>Свободный режим для знакомства с фигурами и механиками игры</w:t>
+        <w:t>Возможность персонализации игрового поля</w:t>
       </w:r>
     </w:p>
     <w:p>
@@ -1500,36 +1492,7 @@
           <w:sz w:val="28"/>
           <w:szCs w:val="28"/>
         </w:rPr>
-        <w:t>Возможность персонализации игрового поля</w:t>
-      </w:r>
-    </w:p>
-    <w:p>
-      <w:pPr>
-        <w:numPr>
-          <w:ilvl w:val="0"/>
-          <w:numId w:val="3"/>
-        </w:numPr>
-        <w:pBdr>
-          <w:top w:val="nil"/>
-          <w:left w:val="nil"/>
-          <w:bottom w:val="nil"/>
-          <w:right w:val="nil"/>
-          <w:between w:val="nil"/>
-        </w:pBdr>
-        <w:spacing w:after="240"/>
-        <w:rPr>
-          <w:rFonts w:asciiTheme="minorHAnsi" w:hAnsiTheme="minorHAnsi" w:cstheme="minorHAnsi"/>
-          <w:sz w:val="28"/>
-          <w:szCs w:val="28"/>
-        </w:rPr>
-      </w:pPr>
-      <w:r>
-        <w:rPr>
-          <w:rFonts w:asciiTheme="minorHAnsi" w:hAnsiTheme="minorHAnsi" w:cstheme="minorHAnsi"/>
-          <w:sz w:val="28"/>
-          <w:szCs w:val="28"/>
-        </w:rPr>
-        <w:t xml:space="preserve">Возможность включить режим </w:t>
+        <w:t xml:space="preserve">Режим </w:t>
       </w:r>
       <w:r>
         <w:rPr>
@@ -1828,23 +1791,13 @@
         </w:rPr>
         <w:t xml:space="preserve">– </w:t>
       </w:r>
-      <w:proofErr w:type="spellStart"/>
-      <w:r>
-        <w:rPr>
-          <w:rFonts w:asciiTheme="minorHAnsi" w:hAnsiTheme="minorHAnsi" w:cstheme="minorHAnsi"/>
-          <w:sz w:val="28"/>
-          <w:szCs w:val="28"/>
-        </w:rPr>
-        <w:t>тим</w:t>
-      </w:r>
-      <w:proofErr w:type="spellEnd"/>
-      <w:r>
-        <w:rPr>
-          <w:rFonts w:asciiTheme="minorHAnsi" w:hAnsiTheme="minorHAnsi" w:cstheme="minorHAnsi"/>
-          <w:sz w:val="28"/>
-          <w:szCs w:val="28"/>
-        </w:rPr>
-        <w:t xml:space="preserve"> лид</w:t>
+      <w:r>
+        <w:rPr>
+          <w:rFonts w:asciiTheme="minorHAnsi" w:hAnsiTheme="minorHAnsi" w:cstheme="minorHAnsi"/>
+          <w:sz w:val="28"/>
+          <w:szCs w:val="28"/>
+        </w:rPr>
+        <w:t>лидер команды</w:t>
       </w:r>
       <w:r>
         <w:rPr>
@@ -1876,23 +1829,15 @@
           <w:sz w:val="28"/>
           <w:szCs w:val="28"/>
         </w:rPr>
-        <w:t>написание сами</w:t>
-      </w:r>
-      <w:r>
-        <w:rPr>
-          <w:rFonts w:asciiTheme="minorHAnsi" w:hAnsiTheme="minorHAnsi" w:cstheme="minorHAnsi"/>
-          <w:sz w:val="28"/>
-          <w:szCs w:val="28"/>
-        </w:rPr>
-        <w:t>х</w:t>
-      </w:r>
-      <w:r>
-        <w:rPr>
-          <w:rFonts w:asciiTheme="minorHAnsi" w:hAnsiTheme="minorHAnsi" w:cstheme="minorHAnsi"/>
-          <w:sz w:val="28"/>
-          <w:szCs w:val="28"/>
-        </w:rPr>
-        <w:t xml:space="preserve"> шахмат, поиск ИИ</w:t>
+        <w:t xml:space="preserve">написание </w:t>
+      </w:r>
+      <w:r>
+        <w:rPr>
+          <w:rFonts w:asciiTheme="minorHAnsi" w:hAnsiTheme="minorHAnsi" w:cstheme="minorHAnsi"/>
+          <w:sz w:val="28"/>
+          <w:szCs w:val="28"/>
+        </w:rPr>
+        <w:t>механик игры</w:t>
       </w:r>
       <w:r>
         <w:rPr>
@@ -2075,16 +2020,14 @@
         </w:rPr>
         <w:t xml:space="preserve">Трудные ситуации, в которых оказывается шахматист вынуждает его придумывать как выбраться, что развивает фантазию и нестандартное мышление. Это, в свою очередь, </w:t>
       </w:r>
-      <w:proofErr w:type="gramStart"/>
-      <w:r>
-        <w:rPr>
-          <w:rFonts w:asciiTheme="minorHAnsi" w:hAnsiTheme="minorHAnsi" w:cstheme="minorHAnsi"/>
-          <w:sz w:val="28"/>
-          <w:szCs w:val="28"/>
-        </w:rPr>
-        <w:t>то</w:t>
-      </w:r>
-      <w:proofErr w:type="gramEnd"/>
+      <w:r>
+        <w:rPr>
+          <w:rFonts w:asciiTheme="minorHAnsi" w:hAnsiTheme="minorHAnsi" w:cstheme="minorHAnsi"/>
+          <w:sz w:val="28"/>
+          <w:szCs w:val="28"/>
+        </w:rPr>
+        <w:t>то,</w:t>
+      </w:r>
       <w:r>
         <w:rPr>
           <w:rFonts w:asciiTheme="minorHAnsi" w:hAnsiTheme="minorHAnsi" w:cstheme="minorHAnsi"/>
@@ -2137,7 +2080,15 @@
           <w:sz w:val="28"/>
           <w:szCs w:val="28"/>
         </w:rPr>
-        <w:t xml:space="preserve">Во-вторых, как мы все знаем, шахматы — это не одиночная игра, соответственно игроку будет необходимо найти себе подходящего по уровню партнера, что, вероятно, является еще более сложной задачей, которая может оттолкнуть потенциальных игроков. В нашем приложении реализовано взаимодействие с компьютером, уровень сложности которого можно выбрать, соответственно, с нахождением партнера проблем не возникнет. </w:t>
+        <w:t>Во-вторых, мы можем реализовать «подсказки» по ходам для пользователей. В начале</w:t>
+      </w:r>
+      <w:r>
+        <w:rPr>
+          <w:rFonts w:asciiTheme="minorHAnsi" w:hAnsiTheme="minorHAnsi" w:cstheme="minorHAnsi"/>
+          <w:sz w:val="28"/>
+          <w:szCs w:val="28"/>
+        </w:rPr>
+        <w:t xml:space="preserve"> своего пути игрок, вполне вероятно, не будет знать как какие фигуры ходят, и по этой причине может играть неправильно. Наши же шахматы подскажут пользователю куда данной фигурой в этой ситуации можно сходить и не дадут ошибиться.</w:t>
       </w:r>
     </w:p>
     <w:p>
@@ -2158,7 +2109,75 @@
           <w:sz w:val="28"/>
           <w:szCs w:val="28"/>
         </w:rPr>
-        <w:t>Мы также реализуем возможность просто “передвигать фигуры” на поле. Если пользователи заинтересуются данной игрой, на что мы очень рассчитываем, то они могут захотеть поинтересоваться какими-либо стратегиями игры. Вполне вероятно, что большинству будет понятнее теория, если они смогут самостоятельно выставить построения фигур. Таким образом, мы постараемся предоставить все возможности, для мотивированной игры и развития в этой области</w:t>
+        <w:t>Для более опытных игроков у нас есть возможность начать партию не с</w:t>
+      </w:r>
+      <w:r>
+        <w:rPr>
+          <w:rFonts w:asciiTheme="minorHAnsi" w:hAnsiTheme="minorHAnsi" w:cstheme="minorHAnsi"/>
+          <w:sz w:val="28"/>
+          <w:szCs w:val="28"/>
+        </w:rPr>
+        <w:t xml:space="preserve">о стартовой расстановки. Важно уметь выходить из различных ситуаций, поэтому мы реализуем игру, как бы с середины партии. Мы предоставляем различные варианты расстановок, взятых </w:t>
+      </w:r>
+      <w:proofErr w:type="gramStart"/>
+      <w:r>
+        <w:rPr>
+          <w:rFonts w:asciiTheme="minorHAnsi" w:hAnsiTheme="minorHAnsi" w:cstheme="minorHAnsi"/>
+          <w:sz w:val="28"/>
+          <w:szCs w:val="28"/>
+        </w:rPr>
+        <w:t>из предметной</w:t>
+      </w:r>
+      <w:proofErr w:type="gramEnd"/>
+      <w:r>
+        <w:rPr>
+          <w:rFonts w:asciiTheme="minorHAnsi" w:hAnsiTheme="minorHAnsi" w:cstheme="minorHAnsi"/>
+          <w:sz w:val="28"/>
+          <w:szCs w:val="28"/>
+        </w:rPr>
+        <w:t xml:space="preserve"> литература, а также даем возможность пользователю настроить свою собственную.</w:t>
+      </w:r>
+    </w:p>
+    <w:p>
+      <w:pPr>
+        <w:keepNext/>
+        <w:keepLines/>
+        <w:spacing w:before="240" w:after="240"/>
+        <w:ind w:firstLine="0"/>
+        <w:rPr>
+          <w:rFonts w:asciiTheme="minorHAnsi" w:hAnsiTheme="minorHAnsi" w:cstheme="minorHAnsi"/>
+          <w:sz w:val="28"/>
+          <w:szCs w:val="28"/>
+        </w:rPr>
+      </w:pPr>
+      <w:r>
+        <w:rPr>
+          <w:rFonts w:asciiTheme="minorHAnsi" w:hAnsiTheme="minorHAnsi" w:cstheme="minorHAnsi"/>
+          <w:sz w:val="28"/>
+          <w:szCs w:val="28"/>
+        </w:rPr>
+        <w:t>Наша программа также собирает статистику по пользователю: кол-во побед, проигрышей и место в общем рейтинге. Соответственно, это может привнести дополнительную мотивацию в игру</w:t>
+      </w:r>
+    </w:p>
+    <w:p>
+      <w:pPr>
+        <w:keepNext/>
+        <w:keepLines/>
+        <w:spacing w:before="240" w:after="240"/>
+        <w:ind w:firstLine="0"/>
+        <w:rPr>
+          <w:rFonts w:asciiTheme="minorHAnsi" w:hAnsiTheme="minorHAnsi" w:cstheme="minorHAnsi"/>
+          <w:sz w:val="28"/>
+          <w:szCs w:val="28"/>
+        </w:rPr>
+      </w:pPr>
+      <w:r>
+        <w:rPr>
+          <w:rFonts w:asciiTheme="minorHAnsi" w:hAnsiTheme="minorHAnsi" w:cstheme="minorHAnsi"/>
+          <w:sz w:val="28"/>
+          <w:szCs w:val="28"/>
+        </w:rPr>
+        <w:t>Таким образом, мы постараемся предоставить все возможности, для мотивированной игры и развития в этой области</w:t>
       </w:r>
     </w:p>
     <w:p>
@@ -2305,6 +2324,7 @@
           <w:sz w:val="30"/>
           <w:szCs w:val="30"/>
         </w:rPr>
+        <w:lastRenderedPageBreak/>
         <w:t>Class</w:t>
       </w:r>
       <w:r>
@@ -2435,7 +2455,6 @@
           <w:szCs w:val="30"/>
           <w:lang w:val="en-US"/>
         </w:rPr>
-        <w:lastRenderedPageBreak/>
         <w:t xml:space="preserve">Class </w:t>
       </w:r>
       <w:proofErr w:type="gramStart"/>
@@ -3135,6 +3154,7 @@
         <w:t xml:space="preserve">Class </w:t>
       </w:r>
       <w:proofErr w:type="spellStart"/>
+      <w:proofErr w:type="gramStart"/>
       <w:r>
         <w:rPr>
           <w:rFonts w:ascii="Source Code Pro" w:hAnsi="Source Code Pro"/>
@@ -3146,6 +3166,25 @@
         <w:t>InformationForm</w:t>
       </w:r>
       <w:proofErr w:type="spellEnd"/>
+      <w:r>
+        <w:rPr>
+          <w:rFonts w:ascii="Source Code Pro" w:hAnsi="Source Code Pro"/>
+          <w:color w:val="212121"/>
+          <w:sz w:val="30"/>
+          <w:szCs w:val="30"/>
+        </w:rPr>
+        <w:t>(</w:t>
+      </w:r>
+      <w:proofErr w:type="gramEnd"/>
+      <w:r>
+        <w:rPr>
+          <w:rFonts w:ascii="Source Code Pro" w:hAnsi="Source Code Pro"/>
+          <w:color w:val="212121"/>
+          <w:sz w:val="30"/>
+          <w:szCs w:val="30"/>
+        </w:rPr>
+        <w:t>)</w:t>
+      </w:r>
     </w:p>
     <w:p>
       <w:pPr>
@@ -3390,26 +3429,15 @@
     <w:p>
       <w:pPr>
         <w:pStyle w:val="a4"/>
-        <w:numPr>
-          <w:ilvl w:val="0"/>
-          <w:numId w:val="0"/>
-        </w:numPr>
-        <w:ind w:left="720"/>
-      </w:pPr>
-      <w:r>
-        <w:t xml:space="preserve">(Есть ли несколько уровней? </w:t>
-      </w:r>
-      <w:r>
-        <w:rPr>
-          <w:lang w:val="en-US"/>
-        </w:rPr>
-        <w:t>Collide</w:t>
-      </w:r>
-      <w:r>
-        <w:t>?</w:t>
-      </w:r>
-      <w:r>
-        <w:t>)</w:t>
+      </w:pPr>
+      <w:r>
+        <w:t>Н</w:t>
+      </w:r>
+      <w:r>
+        <w:t xml:space="preserve">есколько </w:t>
+      </w:r>
+      <w:r>
+        <w:t>уровней (вариантов начальной расстановки)</w:t>
       </w:r>
     </w:p>
     <w:p>

</xml_diff>

<commit_message>
clean exit change PZ and presentation
</commit_message>
<xml_diff>
--- a/PZ_pygame.docx
+++ b/PZ_pygame.docx
@@ -3464,28 +3464,99 @@
           <w:szCs w:val="28"/>
         </w:rPr>
       </w:pPr>
-      <w:bookmarkStart w:id="22" w:name="_heading=h.26in1rg" w:colFirst="0" w:colLast="0"/>
+      <w:r>
+        <w:rPr>
+          <w:rFonts w:asciiTheme="minorHAnsi" w:hAnsiTheme="minorHAnsi" w:cstheme="minorHAnsi"/>
+          <w:b/>
+          <w:noProof/>
+          <w:sz w:val="28"/>
+          <w:szCs w:val="28"/>
+        </w:rPr>
+        <w:lastRenderedPageBreak/>
+        <w:drawing>
+          <wp:anchor distT="0" distB="0" distL="114300" distR="114300" simplePos="0" relativeHeight="251658240" behindDoc="0" locked="0" layoutInCell="1" allowOverlap="0" wp14:anchorId="6C4B4DF3" wp14:editId="74DC8E3D">
+            <wp:simplePos x="0" y="0"/>
+            <wp:positionH relativeFrom="column">
+              <wp:posOffset>393065</wp:posOffset>
+            </wp:positionH>
+            <wp:positionV relativeFrom="paragraph">
+              <wp:posOffset>493395</wp:posOffset>
+            </wp:positionV>
+            <wp:extent cx="5220000" cy="3211200"/>
+            <wp:effectExtent l="0" t="0" r="0" b="8255"/>
+            <wp:wrapTopAndBottom/>
+            <wp:docPr id="1" name="Рисунок 1"/>
+            <wp:cNvGraphicFramePr>
+              <a:graphicFrameLocks xmlns:a="http://schemas.openxmlformats.org/drawingml/2006/main" noChangeAspect="1"/>
+            </wp:cNvGraphicFramePr>
+            <a:graphic xmlns:a="http://schemas.openxmlformats.org/drawingml/2006/main">
+              <a:graphicData uri="http://schemas.openxmlformats.org/drawingml/2006/picture">
+                <pic:pic xmlns:pic="http://schemas.openxmlformats.org/drawingml/2006/picture">
+                  <pic:nvPicPr>
+                    <pic:cNvPr id="0" name="Picture 1"/>
+                    <pic:cNvPicPr>
+                      <a:picLocks noChangeAspect="1" noChangeArrowheads="1"/>
+                    </pic:cNvPicPr>
+                  </pic:nvPicPr>
+                  <pic:blipFill>
+                    <a:blip r:embed="rId6">
+                      <a:extLst>
+                        <a:ext uri="{28A0092B-C50C-407E-A947-70E740481C1C}">
+                          <a14:useLocalDpi xmlns:a14="http://schemas.microsoft.com/office/drawing/2010/main" val="0"/>
+                        </a:ext>
+                      </a:extLst>
+                    </a:blip>
+                    <a:srcRect/>
+                    <a:stretch>
+                      <a:fillRect/>
+                    </a:stretch>
+                  </pic:blipFill>
+                  <pic:spPr bwMode="auto">
+                    <a:xfrm>
+                      <a:off x="0" y="0"/>
+                      <a:ext cx="5220000" cy="3211200"/>
+                    </a:xfrm>
+                    <a:prstGeom prst="rect">
+                      <a:avLst/>
+                    </a:prstGeom>
+                    <a:noFill/>
+                    <a:ln>
+                      <a:noFill/>
+                    </a:ln>
+                  </pic:spPr>
+                </pic:pic>
+              </a:graphicData>
+            </a:graphic>
+            <wp14:sizeRelH relativeFrom="page">
+              <wp14:pctWidth>0</wp14:pctWidth>
+            </wp14:sizeRelH>
+            <wp14:sizeRelV relativeFrom="page">
+              <wp14:pctHeight>0</wp14:pctHeight>
+            </wp14:sizeRelV>
+          </wp:anchor>
+        </w:drawing>
+      </w:r>
+      <w:r>
+        <w:rPr>
+          <w:rFonts w:asciiTheme="minorHAnsi" w:hAnsiTheme="minorHAnsi" w:cstheme="minorHAnsi"/>
+          <w:b/>
+          <w:color w:val="000000"/>
+          <w:sz w:val="28"/>
+          <w:szCs w:val="28"/>
+        </w:rPr>
+        <w:t>Интерфейс программ</w:t>
+      </w:r>
+      <w:r>
+        <w:rPr>
+          <w:rFonts w:asciiTheme="minorHAnsi" w:hAnsiTheme="minorHAnsi" w:cstheme="minorHAnsi"/>
+          <w:b/>
+          <w:sz w:val="28"/>
+          <w:szCs w:val="28"/>
+        </w:rPr>
+        <w:t>ы</w:t>
+      </w:r>
+      <w:bookmarkStart w:id="22" w:name="_heading=h.vupid0vnscm3" w:colFirst="0" w:colLast="0"/>
       <w:bookmarkEnd w:id="22"/>
-      <w:r>
-        <w:rPr>
-          <w:rFonts w:asciiTheme="minorHAnsi" w:hAnsiTheme="minorHAnsi" w:cstheme="minorHAnsi"/>
-          <w:b/>
-          <w:color w:val="000000"/>
-          <w:sz w:val="28"/>
-          <w:szCs w:val="28"/>
-        </w:rPr>
-        <w:lastRenderedPageBreak/>
-        <w:t>Интерфейс программ</w:t>
-      </w:r>
-      <w:r>
-        <w:rPr>
-          <w:rFonts w:asciiTheme="minorHAnsi" w:hAnsiTheme="minorHAnsi" w:cstheme="minorHAnsi"/>
-          <w:b/>
-          <w:sz w:val="28"/>
-          <w:szCs w:val="28"/>
-        </w:rPr>
-        <w:t>ы</w:t>
-      </w:r>
     </w:p>
     <w:p>
       <w:pPr>
@@ -3493,14 +3564,135 @@
         <w:keepLines/>
         <w:spacing w:before="240" w:after="240"/>
         <w:ind w:firstLine="0"/>
-        <w:rPr>
-          <w:rFonts w:asciiTheme="minorHAnsi" w:hAnsiTheme="minorHAnsi" w:cstheme="minorHAnsi"/>
-          <w:sz w:val="28"/>
-          <w:szCs w:val="28"/>
-        </w:rPr>
-      </w:pPr>
-      <w:bookmarkStart w:id="23" w:name="_heading=h.vupid0vnscm3" w:colFirst="0" w:colLast="0"/>
+        <w:jc w:val="center"/>
+        <w:rPr>
+          <w:rFonts w:asciiTheme="minorHAnsi" w:hAnsiTheme="minorHAnsi" w:cstheme="minorHAnsi"/>
+          <w:b/>
+          <w:sz w:val="28"/>
+          <w:szCs w:val="28"/>
+        </w:rPr>
+      </w:pPr>
+      <w:bookmarkStart w:id="23" w:name="_heading=h.n0vllx49mxom" w:colFirst="0" w:colLast="0"/>
       <w:bookmarkEnd w:id="23"/>
+      <w:r>
+        <w:rPr>
+          <w:rFonts w:asciiTheme="minorHAnsi" w:hAnsiTheme="minorHAnsi" w:cstheme="minorHAnsi"/>
+          <w:b/>
+          <w:sz w:val="28"/>
+          <w:szCs w:val="28"/>
+        </w:rPr>
+        <w:t>Авторизация первого игрока (вход в систему)</w:t>
+      </w:r>
+    </w:p>
+    <w:p>
+      <w:pPr>
+        <w:keepNext/>
+        <w:keepLines/>
+        <w:spacing w:before="240" w:after="240"/>
+        <w:ind w:firstLine="0"/>
+        <w:jc w:val="center"/>
+        <w:rPr>
+          <w:rFonts w:asciiTheme="minorHAnsi" w:hAnsiTheme="minorHAnsi" w:cstheme="minorHAnsi"/>
+          <w:b/>
+          <w:sz w:val="28"/>
+          <w:szCs w:val="28"/>
+        </w:rPr>
+      </w:pPr>
+    </w:p>
+    <w:p>
+      <w:pPr>
+        <w:keepNext/>
+        <w:keepLines/>
+        <w:spacing w:before="240" w:after="240"/>
+        <w:ind w:firstLine="0"/>
+        <w:jc w:val="center"/>
+        <w:rPr>
+          <w:rFonts w:asciiTheme="minorHAnsi" w:hAnsiTheme="minorHAnsi" w:cstheme="minorHAnsi"/>
+          <w:b/>
+          <w:sz w:val="28"/>
+          <w:szCs w:val="28"/>
+        </w:rPr>
+      </w:pPr>
+      <w:r>
+        <w:rPr>
+          <w:rFonts w:asciiTheme="minorHAnsi" w:hAnsiTheme="minorHAnsi" w:cstheme="minorHAnsi"/>
+          <w:b/>
+          <w:noProof/>
+          <w:sz w:val="28"/>
+          <w:szCs w:val="28"/>
+        </w:rPr>
+        <w:drawing>
+          <wp:anchor distT="0" distB="0" distL="114300" distR="114300" simplePos="0" relativeHeight="251659264" behindDoc="0" locked="0" layoutInCell="1" allowOverlap="1" wp14:anchorId="10ADD9B2" wp14:editId="3FBDE9E3">
+            <wp:simplePos x="0" y="0"/>
+            <wp:positionH relativeFrom="column">
+              <wp:posOffset>678815</wp:posOffset>
+            </wp:positionH>
+            <wp:positionV relativeFrom="paragraph">
+              <wp:posOffset>62865</wp:posOffset>
+            </wp:positionV>
+            <wp:extent cx="5220000" cy="3211200"/>
+            <wp:effectExtent l="0" t="0" r="0" b="8255"/>
+            <wp:wrapTopAndBottom/>
+            <wp:docPr id="2" name="Рисунок 2"/>
+            <wp:cNvGraphicFramePr>
+              <a:graphicFrameLocks xmlns:a="http://schemas.openxmlformats.org/drawingml/2006/main" noChangeAspect="1"/>
+            </wp:cNvGraphicFramePr>
+            <a:graphic xmlns:a="http://schemas.openxmlformats.org/drawingml/2006/main">
+              <a:graphicData uri="http://schemas.openxmlformats.org/drawingml/2006/picture">
+                <pic:pic xmlns:pic="http://schemas.openxmlformats.org/drawingml/2006/picture">
+                  <pic:nvPicPr>
+                    <pic:cNvPr id="0" name="Picture 2"/>
+                    <pic:cNvPicPr>
+                      <a:picLocks noChangeAspect="1" noChangeArrowheads="1"/>
+                    </pic:cNvPicPr>
+                  </pic:nvPicPr>
+                  <pic:blipFill>
+                    <a:blip r:embed="rId7">
+                      <a:extLst>
+                        <a:ext uri="{28A0092B-C50C-407E-A947-70E740481C1C}">
+                          <a14:useLocalDpi xmlns:a14="http://schemas.microsoft.com/office/drawing/2010/main" val="0"/>
+                        </a:ext>
+                      </a:extLst>
+                    </a:blip>
+                    <a:srcRect/>
+                    <a:stretch>
+                      <a:fillRect/>
+                    </a:stretch>
+                  </pic:blipFill>
+                  <pic:spPr bwMode="auto">
+                    <a:xfrm>
+                      <a:off x="0" y="0"/>
+                      <a:ext cx="5220000" cy="3211200"/>
+                    </a:xfrm>
+                    <a:prstGeom prst="rect">
+                      <a:avLst/>
+                    </a:prstGeom>
+                    <a:noFill/>
+                    <a:ln>
+                      <a:noFill/>
+                    </a:ln>
+                  </pic:spPr>
+                </pic:pic>
+              </a:graphicData>
+            </a:graphic>
+            <wp14:sizeRelH relativeFrom="margin">
+              <wp14:pctWidth>0</wp14:pctWidth>
+            </wp14:sizeRelH>
+            <wp14:sizeRelV relativeFrom="margin">
+              <wp14:pctHeight>0</wp14:pctHeight>
+            </wp14:sizeRelV>
+          </wp:anchor>
+        </w:drawing>
+      </w:r>
+      <w:r>
+        <w:rPr>
+          <w:rFonts w:asciiTheme="minorHAnsi" w:hAnsiTheme="minorHAnsi" w:cstheme="minorHAnsi"/>
+          <w:b/>
+          <w:sz w:val="28"/>
+          <w:szCs w:val="28"/>
+        </w:rPr>
+        <w:t>Завершенная регистрация второго игрока</w:t>
+      </w:r>
     </w:p>
     <w:p>
       <w:pPr>
@@ -3515,6 +3707,7 @@
         </w:pBdr>
         <w:spacing w:before="240" w:after="240"/>
         <w:ind w:left="1429" w:firstLine="0"/>
+        <w:jc w:val="center"/>
         <w:rPr>
           <w:rFonts w:asciiTheme="minorHAnsi" w:hAnsiTheme="minorHAnsi" w:cstheme="minorHAnsi"/>
           <w:b/>
@@ -3522,8 +3715,189 @@
           <w:szCs w:val="28"/>
         </w:rPr>
       </w:pPr>
-      <w:bookmarkStart w:id="24" w:name="_heading=h.n0vllx49mxom" w:colFirst="0" w:colLast="0"/>
-      <w:bookmarkEnd w:id="24"/>
+      <w:r>
+        <w:rPr>
+          <w:rFonts w:asciiTheme="minorHAnsi" w:hAnsiTheme="minorHAnsi" w:cstheme="minorHAnsi"/>
+          <w:b/>
+          <w:noProof/>
+          <w:sz w:val="28"/>
+          <w:szCs w:val="28"/>
+        </w:rPr>
+        <w:lastRenderedPageBreak/>
+        <w:drawing>
+          <wp:anchor distT="0" distB="0" distL="114300" distR="114300" simplePos="0" relativeHeight="251661312" behindDoc="0" locked="0" layoutInCell="1" allowOverlap="0" wp14:anchorId="4ECE282F" wp14:editId="15C23B39">
+            <wp:simplePos x="0" y="0"/>
+            <wp:positionH relativeFrom="column">
+              <wp:posOffset>1659890</wp:posOffset>
+            </wp:positionH>
+            <wp:positionV relativeFrom="paragraph">
+              <wp:posOffset>4981575</wp:posOffset>
+            </wp:positionV>
+            <wp:extent cx="3981600" cy="4269600"/>
+            <wp:effectExtent l="0" t="0" r="0" b="0"/>
+            <wp:wrapTopAndBottom/>
+            <wp:docPr id="3" name="Рисунок 3"/>
+            <wp:cNvGraphicFramePr>
+              <a:graphicFrameLocks xmlns:a="http://schemas.openxmlformats.org/drawingml/2006/main" noChangeAspect="1"/>
+            </wp:cNvGraphicFramePr>
+            <a:graphic xmlns:a="http://schemas.openxmlformats.org/drawingml/2006/main">
+              <a:graphicData uri="http://schemas.openxmlformats.org/drawingml/2006/picture">
+                <pic:pic xmlns:pic="http://schemas.openxmlformats.org/drawingml/2006/picture">
+                  <pic:nvPicPr>
+                    <pic:cNvPr id="0" name="Picture 3"/>
+                    <pic:cNvPicPr>
+                      <a:picLocks noChangeAspect="1" noChangeArrowheads="1"/>
+                    </pic:cNvPicPr>
+                  </pic:nvPicPr>
+                  <pic:blipFill>
+                    <a:blip r:embed="rId8">
+                      <a:extLst>
+                        <a:ext uri="{28A0092B-C50C-407E-A947-70E740481C1C}">
+                          <a14:useLocalDpi xmlns:a14="http://schemas.microsoft.com/office/drawing/2010/main" val="0"/>
+                        </a:ext>
+                      </a:extLst>
+                    </a:blip>
+                    <a:srcRect/>
+                    <a:stretch>
+                      <a:fillRect/>
+                    </a:stretch>
+                  </pic:blipFill>
+                  <pic:spPr bwMode="auto">
+                    <a:xfrm>
+                      <a:off x="0" y="0"/>
+                      <a:ext cx="3981600" cy="4269600"/>
+                    </a:xfrm>
+                    <a:prstGeom prst="rect">
+                      <a:avLst/>
+                    </a:prstGeom>
+                    <a:noFill/>
+                    <a:ln>
+                      <a:noFill/>
+                    </a:ln>
+                  </pic:spPr>
+                </pic:pic>
+              </a:graphicData>
+            </a:graphic>
+            <wp14:sizeRelH relativeFrom="margin">
+              <wp14:pctWidth>0</wp14:pctWidth>
+            </wp14:sizeRelH>
+            <wp14:sizeRelV relativeFrom="margin">
+              <wp14:pctHeight>0</wp14:pctHeight>
+            </wp14:sizeRelV>
+          </wp:anchor>
+        </w:drawing>
+      </w:r>
+      <w:r>
+        <w:rPr>
+          <w:rFonts w:asciiTheme="minorHAnsi" w:hAnsiTheme="minorHAnsi" w:cstheme="minorHAnsi"/>
+          <w:b/>
+          <w:noProof/>
+          <w:sz w:val="28"/>
+          <w:szCs w:val="28"/>
+        </w:rPr>
+        <w:drawing>
+          <wp:anchor distT="0" distB="0" distL="114300" distR="114300" simplePos="0" relativeHeight="251660288" behindDoc="0" locked="0" layoutInCell="1" allowOverlap="0" wp14:anchorId="09A4C773" wp14:editId="48102A37">
+            <wp:simplePos x="0" y="0"/>
+            <wp:positionH relativeFrom="page">
+              <wp:posOffset>1762125</wp:posOffset>
+            </wp:positionH>
+            <wp:positionV relativeFrom="paragraph">
+              <wp:posOffset>375</wp:posOffset>
+            </wp:positionV>
+            <wp:extent cx="4248150" cy="4565910"/>
+            <wp:effectExtent l="0" t="0" r="0" b="6350"/>
+            <wp:wrapTopAndBottom/>
+            <wp:docPr id="4" name="Рисунок 4"/>
+            <wp:cNvGraphicFramePr>
+              <a:graphicFrameLocks xmlns:a="http://schemas.openxmlformats.org/drawingml/2006/main" noChangeAspect="1"/>
+            </wp:cNvGraphicFramePr>
+            <a:graphic xmlns:a="http://schemas.openxmlformats.org/drawingml/2006/main">
+              <a:graphicData uri="http://schemas.openxmlformats.org/drawingml/2006/picture">
+                <pic:pic xmlns:pic="http://schemas.openxmlformats.org/drawingml/2006/picture">
+                  <pic:nvPicPr>
+                    <pic:cNvPr id="0" name="Picture 4"/>
+                    <pic:cNvPicPr>
+                      <a:picLocks noChangeAspect="1" noChangeArrowheads="1"/>
+                    </pic:cNvPicPr>
+                  </pic:nvPicPr>
+                  <pic:blipFill>
+                    <a:blip r:embed="rId9">
+                      <a:extLst>
+                        <a:ext uri="{28A0092B-C50C-407E-A947-70E740481C1C}">
+                          <a14:useLocalDpi xmlns:a14="http://schemas.microsoft.com/office/drawing/2010/main" val="0"/>
+                        </a:ext>
+                      </a:extLst>
+                    </a:blip>
+                    <a:srcRect/>
+                    <a:stretch>
+                      <a:fillRect/>
+                    </a:stretch>
+                  </pic:blipFill>
+                  <pic:spPr bwMode="auto">
+                    <a:xfrm>
+                      <a:off x="0" y="0"/>
+                      <a:ext cx="4251421" cy="4569425"/>
+                    </a:xfrm>
+                    <a:prstGeom prst="rect">
+                      <a:avLst/>
+                    </a:prstGeom>
+                    <a:noFill/>
+                    <a:ln>
+                      <a:noFill/>
+                    </a:ln>
+                  </pic:spPr>
+                </pic:pic>
+              </a:graphicData>
+            </a:graphic>
+            <wp14:sizeRelH relativeFrom="margin">
+              <wp14:pctWidth>0</wp14:pctWidth>
+            </wp14:sizeRelH>
+            <wp14:sizeRelV relativeFrom="margin">
+              <wp14:pctHeight>0</wp14:pctHeight>
+            </wp14:sizeRelV>
+          </wp:anchor>
+        </w:drawing>
+      </w:r>
+      <w:r>
+        <w:rPr>
+          <w:rFonts w:asciiTheme="minorHAnsi" w:hAnsiTheme="minorHAnsi" w:cstheme="minorHAnsi"/>
+          <w:b/>
+          <w:sz w:val="28"/>
+          <w:szCs w:val="28"/>
+        </w:rPr>
+        <w:t>Вариация начальной расстановки фигур</w:t>
+      </w:r>
+    </w:p>
+    <w:p>
+      <w:pPr>
+        <w:keepNext/>
+        <w:keepLines/>
+        <w:pBdr>
+          <w:top w:val="nil"/>
+          <w:left w:val="nil"/>
+          <w:bottom w:val="nil"/>
+          <w:right w:val="nil"/>
+          <w:between w:val="nil"/>
+        </w:pBdr>
+        <w:spacing w:before="240" w:after="240"/>
+        <w:ind w:left="1429" w:firstLine="0"/>
+        <w:jc w:val="center"/>
+        <w:rPr>
+          <w:rFonts w:asciiTheme="minorHAnsi" w:hAnsiTheme="minorHAnsi" w:cstheme="minorHAnsi"/>
+          <w:b/>
+          <w:sz w:val="28"/>
+          <w:szCs w:val="28"/>
+        </w:rPr>
+      </w:pPr>
+      <w:r>
+        <w:rPr>
+          <w:rFonts w:asciiTheme="minorHAnsi" w:hAnsiTheme="minorHAnsi" w:cstheme="minorHAnsi"/>
+          <w:b/>
+          <w:sz w:val="28"/>
+          <w:szCs w:val="28"/>
+        </w:rPr>
+        <w:t>Измененный цвет доски</w:t>
+      </w:r>
     </w:p>
     <w:sectPr>
       <w:pgSz w:w="11906" w:h="16838"/>

</xml_diff>

<commit_message>
fix reg, add video to pres., add screenshot to pz
</commit_message>
<xml_diff>
--- a/PZ_pygame.docx
+++ b/PZ_pygame.docx
@@ -1,6 +1,6 @@
 
 <file path=word/document.xml><?xml version="1.0" encoding="utf-8"?>
-<w:document xmlns:wpc="http://schemas.microsoft.com/office/word/2010/wordprocessingCanvas" xmlns:cx="http://schemas.microsoft.com/office/drawing/2014/chartex" xmlns:cx1="http://schemas.microsoft.com/office/drawing/2015/9/8/chartex" xmlns:cx2="http://schemas.microsoft.com/office/drawing/2015/10/21/chartex" xmlns:cx3="http://schemas.microsoft.com/office/drawing/2016/5/9/chartex" xmlns:cx4="http://schemas.microsoft.com/office/drawing/2016/5/10/chartex" xmlns:cx5="http://schemas.microsoft.com/office/drawing/2016/5/11/chartex" xmlns:cx6="http://schemas.microsoft.com/office/drawing/2016/5/12/chartex" xmlns:cx7="http://schemas.microsoft.com/office/drawing/2016/5/13/chartex" xmlns:cx8="http://schemas.microsoft.com/office/drawing/2016/5/14/chartex" xmlns:mc="http://schemas.openxmlformats.org/markup-compatibility/2006" xmlns:aink="http://schemas.microsoft.com/office/drawing/2016/ink" xmlns:am3d="http://schemas.microsoft.com/office/drawing/2017/model3d" xmlns:o="urn:schemas-microsoft-com:office:office" xmlns:r="http://schemas.openxmlformats.org/officeDocument/2006/relationships" xmlns:m="http://schemas.openxmlformats.org/officeDocument/2006/math" xmlns:v="urn:schemas-microsoft-com:vml" xmlns:wp14="http://schemas.microsoft.com/office/word/2010/wordprocessingDrawing" xmlns:wp="http://schemas.openxmlformats.org/drawingml/2006/wordprocessingDrawing" xmlns:w10="urn:schemas-microsoft-com:office:word" xmlns:w="http://schemas.openxmlformats.org/wordprocessingml/2006/main" xmlns:w14="http://schemas.microsoft.com/office/word/2010/wordml" xmlns:w15="http://schemas.microsoft.com/office/word/2012/wordml" xmlns:w16cex="http://schemas.microsoft.com/office/word/2018/wordml/cex" xmlns:w16cid="http://schemas.microsoft.com/office/word/2016/wordml/cid" xmlns:w16="http://schemas.microsoft.com/office/word/2018/wordml" xmlns:w16sdtdh="http://schemas.microsoft.com/office/word/2020/wordml/sdtdatahash" xmlns:w16se="http://schemas.microsoft.com/office/word/2015/wordml/symex" xmlns:wpg="http://schemas.microsoft.com/office/word/2010/wordprocessingGroup" xmlns:wpi="http://schemas.microsoft.com/office/word/2010/wordprocessingInk" xmlns:wne="http://schemas.microsoft.com/office/word/2006/wordml" xmlns:wps="http://schemas.microsoft.com/office/word/2010/wordprocessingShape" mc:Ignorable="w14 w15 w16se w16cid w16 w16cex w16sdtdh wp14">
+<w:document xmlns:wpc="http://schemas.microsoft.com/office/word/2010/wordprocessingCanvas" xmlns:cx="http://schemas.microsoft.com/office/drawing/2014/chartex" xmlns:cx1="http://schemas.microsoft.com/office/drawing/2015/9/8/chartex" xmlns:cx2="http://schemas.microsoft.com/office/drawing/2015/10/21/chartex" xmlns:cx3="http://schemas.microsoft.com/office/drawing/2016/5/9/chartex" xmlns:cx4="http://schemas.microsoft.com/office/drawing/2016/5/10/chartex" xmlns:cx5="http://schemas.microsoft.com/office/drawing/2016/5/11/chartex" xmlns:cx6="http://schemas.microsoft.com/office/drawing/2016/5/12/chartex" xmlns:cx7="http://schemas.microsoft.com/office/drawing/2016/5/13/chartex" xmlns:cx8="http://schemas.microsoft.com/office/drawing/2016/5/14/chartex" xmlns:mc="http://schemas.openxmlformats.org/markup-compatibility/2006" xmlns:aink="http://schemas.microsoft.com/office/drawing/2016/ink" xmlns:am3d="http://schemas.microsoft.com/office/drawing/2017/model3d" xmlns:o="urn:schemas-microsoft-com:office:office" xmlns:oel="http://schemas.microsoft.com/office/2019/extlst" xmlns:r="http://schemas.openxmlformats.org/officeDocument/2006/relationships" xmlns:m="http://schemas.openxmlformats.org/officeDocument/2006/math" xmlns:v="urn:schemas-microsoft-com:vml" xmlns:wp14="http://schemas.microsoft.com/office/word/2010/wordprocessingDrawing" xmlns:wp="http://schemas.openxmlformats.org/drawingml/2006/wordprocessingDrawing" xmlns:w10="urn:schemas-microsoft-com:office:word" xmlns:w="http://schemas.openxmlformats.org/wordprocessingml/2006/main" xmlns:w14="http://schemas.microsoft.com/office/word/2010/wordml" xmlns:w15="http://schemas.microsoft.com/office/word/2012/wordml" xmlns:w16cex="http://schemas.microsoft.com/office/word/2018/wordml/cex" xmlns:w16cid="http://schemas.microsoft.com/office/word/2016/wordml/cid" xmlns:w16="http://schemas.microsoft.com/office/word/2018/wordml" xmlns:w16sdtdh="http://schemas.microsoft.com/office/word/2020/wordml/sdtdatahash" xmlns:w16se="http://schemas.microsoft.com/office/word/2015/wordml/symex" xmlns:wpg="http://schemas.microsoft.com/office/word/2010/wordprocessingGroup" xmlns:wpi="http://schemas.microsoft.com/office/word/2010/wordprocessingInk" xmlns:wne="http://schemas.microsoft.com/office/word/2006/wordml" xmlns:wps="http://schemas.microsoft.com/office/word/2010/wordprocessingShape" mc:Ignorable="w14 w15 w16se w16cid w16 w16cex w16sdtdh wp14">
   <w:body>
     <w:p>
       <w:pPr>
@@ -266,7 +266,6 @@
           <w:szCs w:val="28"/>
         </w:rPr>
       </w:pPr>
-      <w:proofErr w:type="spellStart"/>
       <w:r>
         <w:rPr>
           <w:rFonts w:asciiTheme="minorHAnsi" w:eastAsia="Arial" w:hAnsiTheme="minorHAnsi" w:cstheme="minorHAnsi"/>
@@ -275,7 +274,6 @@
         </w:rPr>
         <w:t>PyGame</w:t>
       </w:r>
-      <w:proofErr w:type="spellEnd"/>
       <w:r>
         <w:rPr>
           <w:rFonts w:asciiTheme="minorHAnsi" w:eastAsia="Arial" w:hAnsiTheme="minorHAnsi" w:cstheme="minorHAnsi"/>
@@ -640,7 +638,6 @@
           <w:docPartUnique/>
         </w:docPartObj>
       </w:sdtPr>
-      <w:sdtEndPr/>
       <w:sdtContent>
         <w:p>
           <w:pPr>
@@ -1197,7 +1194,6 @@
         </w:rPr>
         <w:t xml:space="preserve">на </w:t>
       </w:r>
-      <w:proofErr w:type="spellStart"/>
       <w:r>
         <w:rPr>
           <w:rFonts w:asciiTheme="minorHAnsi" w:hAnsiTheme="minorHAnsi" w:cstheme="minorHAnsi"/>
@@ -1206,7 +1202,6 @@
         </w:rPr>
         <w:t>pygame</w:t>
       </w:r>
-      <w:proofErr w:type="spellEnd"/>
       <w:r>
         <w:rPr>
           <w:rFonts w:asciiTheme="minorHAnsi" w:hAnsiTheme="minorHAnsi" w:cstheme="minorHAnsi"/>
@@ -1709,27 +1704,7 @@
           <w:sz w:val="28"/>
           <w:szCs w:val="28"/>
         </w:rPr>
-        <w:t xml:space="preserve">Основы промышленного программирования» проекта </w:t>
-      </w:r>
-      <w:proofErr w:type="spellStart"/>
-      <w:r>
-        <w:rPr>
-          <w:rFonts w:asciiTheme="minorHAnsi" w:hAnsiTheme="minorHAnsi" w:cstheme="minorHAnsi"/>
-          <w:color w:val="000000"/>
-          <w:sz w:val="28"/>
-          <w:szCs w:val="28"/>
-        </w:rPr>
-        <w:t>Яндекс.Лицей</w:t>
-      </w:r>
-      <w:proofErr w:type="spellEnd"/>
-      <w:r>
-        <w:rPr>
-          <w:rFonts w:asciiTheme="minorHAnsi" w:hAnsiTheme="minorHAnsi" w:cstheme="minorHAnsi"/>
-          <w:color w:val="000000"/>
-          <w:sz w:val="28"/>
-          <w:szCs w:val="28"/>
-        </w:rPr>
-        <w:t>, которы</w:t>
+        <w:t>Основы промышленного программирования» проекта Яндекс.Лицей, которы</w:t>
       </w:r>
       <w:r>
         <w:rPr>
@@ -1931,25 +1906,7 @@
           <w:sz w:val="28"/>
           <w:szCs w:val="28"/>
         </w:rPr>
-        <w:t xml:space="preserve">Что может развить интеллект в полном смысле этого слова? То есть одновременно все: память, логику, внимание, способность правильно мыслить, строить планы, сравнивать, анализировать </w:t>
-      </w:r>
-      <w:proofErr w:type="spellStart"/>
-      <w:r>
-        <w:rPr>
-          <w:rFonts w:asciiTheme="minorHAnsi" w:hAnsiTheme="minorHAnsi" w:cstheme="minorHAnsi"/>
-          <w:sz w:val="28"/>
-          <w:szCs w:val="28"/>
-        </w:rPr>
-        <w:t>итд</w:t>
-      </w:r>
-      <w:proofErr w:type="spellEnd"/>
-      <w:r>
-        <w:rPr>
-          <w:rFonts w:asciiTheme="minorHAnsi" w:hAnsiTheme="minorHAnsi" w:cstheme="minorHAnsi"/>
-          <w:sz w:val="28"/>
-          <w:szCs w:val="28"/>
-        </w:rPr>
-        <w:t>. Вряд ли что-то сможет не то, что сравниться, а банально приблизиться к шахматам в этой сфере.</w:t>
+        <w:t>Что может развить интеллект в полном смысле этого слова? То есть одновременно все: память, логику, внимание, способность правильно мыслить, строить планы, сравнивать, анализировать итд. Вряд ли что-то сможет не то, что сравниться, а банально приблизиться к шахматам в этой сфере.</w:t>
       </w:r>
     </w:p>
     <w:p>
@@ -2117,25 +2074,7 @@
           <w:sz w:val="28"/>
           <w:szCs w:val="28"/>
         </w:rPr>
-        <w:t xml:space="preserve">о стартовой расстановки. Важно уметь выходить из различных ситуаций, поэтому мы реализуем игру, как бы с середины партии. Мы предоставляем различные варианты расстановок, взятых </w:t>
-      </w:r>
-      <w:proofErr w:type="gramStart"/>
-      <w:r>
-        <w:rPr>
-          <w:rFonts w:asciiTheme="minorHAnsi" w:hAnsiTheme="minorHAnsi" w:cstheme="minorHAnsi"/>
-          <w:sz w:val="28"/>
-          <w:szCs w:val="28"/>
-        </w:rPr>
-        <w:t>из предметной</w:t>
-      </w:r>
-      <w:proofErr w:type="gramEnd"/>
-      <w:r>
-        <w:rPr>
-          <w:rFonts w:asciiTheme="minorHAnsi" w:hAnsiTheme="minorHAnsi" w:cstheme="minorHAnsi"/>
-          <w:sz w:val="28"/>
-          <w:szCs w:val="28"/>
-        </w:rPr>
-        <w:t xml:space="preserve"> литература, а также даем возможность пользователю настроить свою собственную.</w:t>
+        <w:t>о стартовой расстановки. Важно уметь выходить из различных ситуаций, поэтому мы реализуем игру, как бы с середины партии. Мы предоставляем различные варианты расстановок, взятых из предметной литература, а также даем возможность пользователю настроить свою собственную.</w:t>
       </w:r>
     </w:p>
     <w:p>
@@ -2335,29 +2274,7 @@
           <w:szCs w:val="30"/>
           <w:lang w:val="en-US"/>
         </w:rPr>
-        <w:t xml:space="preserve"> </w:t>
-      </w:r>
-      <w:proofErr w:type="gramStart"/>
-      <w:r>
-        <w:rPr>
-          <w:rFonts w:ascii="Source Code Pro" w:hAnsi="Source Code Pro"/>
-          <w:color w:val="212121"/>
-          <w:sz w:val="30"/>
-          <w:szCs w:val="30"/>
-          <w:lang w:val="en-US"/>
-        </w:rPr>
-        <w:t>Game(</w:t>
-      </w:r>
-      <w:proofErr w:type="gramEnd"/>
-      <w:r>
-        <w:rPr>
-          <w:rFonts w:ascii="Source Code Pro" w:hAnsi="Source Code Pro"/>
-          <w:color w:val="212121"/>
-          <w:sz w:val="30"/>
-          <w:szCs w:val="30"/>
-          <w:lang w:val="en-US"/>
-        </w:rPr>
-        <w:t>)</w:t>
+        <w:t xml:space="preserve"> Game()</w:t>
       </w:r>
     </w:p>
     <w:p>
@@ -2395,29 +2312,7 @@
           <w:szCs w:val="30"/>
           <w:lang w:val="en-US"/>
         </w:rPr>
-        <w:t xml:space="preserve">Class </w:t>
-      </w:r>
-      <w:proofErr w:type="gramStart"/>
-      <w:r>
-        <w:rPr>
-          <w:rFonts w:ascii="Source Code Pro" w:hAnsi="Source Code Pro"/>
-          <w:color w:val="212121"/>
-          <w:sz w:val="30"/>
-          <w:szCs w:val="30"/>
-          <w:lang w:val="en-US"/>
-        </w:rPr>
-        <w:t>Desk(</w:t>
-      </w:r>
-      <w:proofErr w:type="gramEnd"/>
-      <w:r>
-        <w:rPr>
-          <w:rFonts w:ascii="Source Code Pro" w:hAnsi="Source Code Pro"/>
-          <w:color w:val="212121"/>
-          <w:sz w:val="30"/>
-          <w:szCs w:val="30"/>
-          <w:lang w:val="en-US"/>
-        </w:rPr>
-        <w:t>)</w:t>
+        <w:t>Class Desk()</w:t>
       </w:r>
     </w:p>
     <w:p>
@@ -2455,29 +2350,7 @@
           <w:szCs w:val="30"/>
           <w:lang w:val="en-US"/>
         </w:rPr>
-        <w:t xml:space="preserve">Class </w:t>
-      </w:r>
-      <w:proofErr w:type="gramStart"/>
-      <w:r>
-        <w:rPr>
-          <w:rFonts w:ascii="Source Code Pro" w:hAnsi="Source Code Pro"/>
-          <w:color w:val="212121"/>
-          <w:sz w:val="30"/>
-          <w:szCs w:val="30"/>
-          <w:lang w:val="en-US"/>
-        </w:rPr>
-        <w:t>Figure(</w:t>
-      </w:r>
-      <w:proofErr w:type="gramEnd"/>
-      <w:r>
-        <w:rPr>
-          <w:rFonts w:ascii="Source Code Pro" w:hAnsi="Source Code Pro"/>
-          <w:color w:val="212121"/>
-          <w:sz w:val="30"/>
-          <w:szCs w:val="30"/>
-          <w:lang w:val="en-US"/>
-        </w:rPr>
-        <w:t>)</w:t>
+        <w:t>Class Figure()</w:t>
       </w:r>
     </w:p>
     <w:p>
@@ -2515,29 +2388,7 @@
           <w:szCs w:val="30"/>
           <w:lang w:val="en-US"/>
         </w:rPr>
-        <w:t xml:space="preserve">Class </w:t>
-      </w:r>
-      <w:proofErr w:type="gramStart"/>
-      <w:r>
-        <w:rPr>
-          <w:rFonts w:ascii="Source Code Pro" w:hAnsi="Source Code Pro"/>
-          <w:color w:val="212121"/>
-          <w:sz w:val="30"/>
-          <w:szCs w:val="30"/>
-          <w:lang w:val="en-US"/>
-        </w:rPr>
-        <w:t>Pawn(</w:t>
-      </w:r>
-      <w:proofErr w:type="gramEnd"/>
-      <w:r>
-        <w:rPr>
-          <w:rFonts w:ascii="Source Code Pro" w:hAnsi="Source Code Pro"/>
-          <w:color w:val="212121"/>
-          <w:sz w:val="30"/>
-          <w:szCs w:val="30"/>
-          <w:lang w:val="en-US"/>
-        </w:rPr>
-        <w:t>)</w:t>
+        <w:t>Class Pawn()</w:t>
       </w:r>
     </w:p>
     <w:p>
@@ -2575,29 +2426,7 @@
           <w:szCs w:val="30"/>
           <w:lang w:val="en-US"/>
         </w:rPr>
-        <w:t xml:space="preserve">Class </w:t>
-      </w:r>
-      <w:proofErr w:type="gramStart"/>
-      <w:r>
-        <w:rPr>
-          <w:rFonts w:ascii="Source Code Pro" w:hAnsi="Source Code Pro"/>
-          <w:color w:val="212121"/>
-          <w:sz w:val="30"/>
-          <w:szCs w:val="30"/>
-          <w:lang w:val="en-US"/>
-        </w:rPr>
-        <w:t>Horse(</w:t>
-      </w:r>
-      <w:proofErr w:type="gramEnd"/>
-      <w:r>
-        <w:rPr>
-          <w:rFonts w:ascii="Source Code Pro" w:hAnsi="Source Code Pro"/>
-          <w:color w:val="212121"/>
-          <w:sz w:val="30"/>
-          <w:szCs w:val="30"/>
-          <w:lang w:val="en-US"/>
-        </w:rPr>
-        <w:t>)</w:t>
+        <w:t>Class Horse()</w:t>
       </w:r>
     </w:p>
     <w:p>
@@ -2635,29 +2464,7 @@
           <w:szCs w:val="30"/>
           <w:lang w:val="en-US"/>
         </w:rPr>
-        <w:t xml:space="preserve">Class </w:t>
-      </w:r>
-      <w:proofErr w:type="gramStart"/>
-      <w:r>
-        <w:rPr>
-          <w:rFonts w:ascii="Source Code Pro" w:hAnsi="Source Code Pro"/>
-          <w:color w:val="212121"/>
-          <w:sz w:val="30"/>
-          <w:szCs w:val="30"/>
-          <w:lang w:val="en-US"/>
-        </w:rPr>
-        <w:t>Rook(</w:t>
-      </w:r>
-      <w:proofErr w:type="gramEnd"/>
-      <w:r>
-        <w:rPr>
-          <w:rFonts w:ascii="Source Code Pro" w:hAnsi="Source Code Pro"/>
-          <w:color w:val="212121"/>
-          <w:sz w:val="30"/>
-          <w:szCs w:val="30"/>
-          <w:lang w:val="en-US"/>
-        </w:rPr>
-        <w:t>)</w:t>
+        <w:t>Class Rook()</w:t>
       </w:r>
     </w:p>
     <w:p>
@@ -2695,29 +2502,7 @@
           <w:szCs w:val="30"/>
           <w:lang w:val="en-US"/>
         </w:rPr>
-        <w:t xml:space="preserve">Class </w:t>
-      </w:r>
-      <w:proofErr w:type="gramStart"/>
-      <w:r>
-        <w:rPr>
-          <w:rFonts w:ascii="Source Code Pro" w:hAnsi="Source Code Pro"/>
-          <w:color w:val="212121"/>
-          <w:sz w:val="30"/>
-          <w:szCs w:val="30"/>
-          <w:lang w:val="en-US"/>
-        </w:rPr>
-        <w:t>Bishop(</w:t>
-      </w:r>
-      <w:proofErr w:type="gramEnd"/>
-      <w:r>
-        <w:rPr>
-          <w:rFonts w:ascii="Source Code Pro" w:hAnsi="Source Code Pro"/>
-          <w:color w:val="212121"/>
-          <w:sz w:val="30"/>
-          <w:szCs w:val="30"/>
-          <w:lang w:val="en-US"/>
-        </w:rPr>
-        <w:t>)</w:t>
+        <w:t>Class Bishop()</w:t>
       </w:r>
     </w:p>
     <w:p>
@@ -2755,29 +2540,7 @@
           <w:szCs w:val="30"/>
           <w:lang w:val="en-US"/>
         </w:rPr>
-        <w:t xml:space="preserve">Class </w:t>
-      </w:r>
-      <w:proofErr w:type="gramStart"/>
-      <w:r>
-        <w:rPr>
-          <w:rFonts w:ascii="Source Code Pro" w:hAnsi="Source Code Pro"/>
-          <w:color w:val="212121"/>
-          <w:sz w:val="30"/>
-          <w:szCs w:val="30"/>
-          <w:lang w:val="en-US"/>
-        </w:rPr>
-        <w:t>Queen(</w:t>
-      </w:r>
-      <w:proofErr w:type="gramEnd"/>
-      <w:r>
-        <w:rPr>
-          <w:rFonts w:ascii="Source Code Pro" w:hAnsi="Source Code Pro"/>
-          <w:color w:val="212121"/>
-          <w:sz w:val="30"/>
-          <w:szCs w:val="30"/>
-          <w:lang w:val="en-US"/>
-        </w:rPr>
-        <w:t>)</w:t>
+        <w:t>Class Queen()</w:t>
       </w:r>
     </w:p>
     <w:p>
@@ -2815,29 +2578,7 @@
           <w:szCs w:val="30"/>
           <w:lang w:val="en-US"/>
         </w:rPr>
-        <w:t xml:space="preserve">Class </w:t>
-      </w:r>
-      <w:proofErr w:type="gramStart"/>
-      <w:r>
-        <w:rPr>
-          <w:rFonts w:ascii="Source Code Pro" w:hAnsi="Source Code Pro"/>
-          <w:color w:val="212121"/>
-          <w:sz w:val="30"/>
-          <w:szCs w:val="30"/>
-          <w:lang w:val="en-US"/>
-        </w:rPr>
-        <w:t>King(</w:t>
-      </w:r>
-      <w:proofErr w:type="gramEnd"/>
-      <w:r>
-        <w:rPr>
-          <w:rFonts w:ascii="Source Code Pro" w:hAnsi="Source Code Pro"/>
-          <w:color w:val="212121"/>
-          <w:sz w:val="30"/>
-          <w:szCs w:val="30"/>
-          <w:lang w:val="en-US"/>
-        </w:rPr>
-        <w:t>)</w:t>
+        <w:t>Class King()</w:t>
       </w:r>
     </w:p>
     <w:p>
@@ -2875,41 +2616,7 @@
           <w:szCs w:val="30"/>
           <w:lang w:val="en-US"/>
         </w:rPr>
-        <w:t xml:space="preserve">Class </w:t>
-      </w:r>
-      <w:proofErr w:type="spellStart"/>
-      <w:proofErr w:type="gramStart"/>
-      <w:r>
-        <w:rPr>
-          <w:rFonts w:ascii="Source Code Pro" w:hAnsi="Source Code Pro"/>
-          <w:color w:val="212121"/>
-          <w:sz w:val="30"/>
-          <w:szCs w:val="30"/>
-          <w:lang w:val="en-US"/>
-        </w:rPr>
-        <w:t>AnimtedSprite</w:t>
-      </w:r>
-      <w:proofErr w:type="spellEnd"/>
-      <w:r>
-        <w:rPr>
-          <w:rFonts w:ascii="Source Code Pro" w:hAnsi="Source Code Pro"/>
-          <w:color w:val="212121"/>
-          <w:sz w:val="30"/>
-          <w:szCs w:val="30"/>
-          <w:lang w:val="en-US"/>
-        </w:rPr>
-        <w:t>(</w:t>
-      </w:r>
-      <w:proofErr w:type="gramEnd"/>
-      <w:r>
-        <w:rPr>
-          <w:rFonts w:ascii="Source Code Pro" w:hAnsi="Source Code Pro"/>
-          <w:color w:val="212121"/>
-          <w:sz w:val="30"/>
-          <w:szCs w:val="30"/>
-          <w:lang w:val="en-US"/>
-        </w:rPr>
-        <w:t>)</w:t>
+        <w:t>Class AnimtedSprite()</w:t>
       </w:r>
     </w:p>
     <w:p>
@@ -2947,29 +2654,7 @@
           <w:szCs w:val="30"/>
           <w:lang w:val="en-US"/>
         </w:rPr>
-        <w:t xml:space="preserve">Class </w:t>
-      </w:r>
-      <w:proofErr w:type="gramStart"/>
-      <w:r>
-        <w:rPr>
-          <w:rFonts w:ascii="Source Code Pro" w:hAnsi="Source Code Pro"/>
-          <w:color w:val="212121"/>
-          <w:sz w:val="30"/>
-          <w:szCs w:val="30"/>
-          <w:lang w:val="en-US"/>
-        </w:rPr>
-        <w:t>Registration(</w:t>
-      </w:r>
-      <w:proofErr w:type="gramEnd"/>
-      <w:r>
-        <w:rPr>
-          <w:rFonts w:ascii="Source Code Pro" w:hAnsi="Source Code Pro"/>
-          <w:color w:val="212121"/>
-          <w:sz w:val="30"/>
-          <w:szCs w:val="30"/>
-          <w:lang w:val="en-US"/>
-        </w:rPr>
-        <w:t>)</w:t>
+        <w:t>Class Registration()</w:t>
       </w:r>
     </w:p>
     <w:p>
@@ -3007,41 +2692,7 @@
           <w:szCs w:val="30"/>
           <w:lang w:val="en-US"/>
         </w:rPr>
-        <w:t xml:space="preserve">Class </w:t>
-      </w:r>
-      <w:proofErr w:type="spellStart"/>
-      <w:proofErr w:type="gramStart"/>
-      <w:r>
-        <w:rPr>
-          <w:rFonts w:ascii="Source Code Pro" w:hAnsi="Source Code Pro"/>
-          <w:color w:val="212121"/>
-          <w:sz w:val="30"/>
-          <w:szCs w:val="30"/>
-          <w:lang w:val="en-US"/>
-        </w:rPr>
-        <w:t>StartScreen</w:t>
-      </w:r>
-      <w:proofErr w:type="spellEnd"/>
-      <w:r>
-        <w:rPr>
-          <w:rFonts w:ascii="Source Code Pro" w:hAnsi="Source Code Pro"/>
-          <w:color w:val="212121"/>
-          <w:sz w:val="30"/>
-          <w:szCs w:val="30"/>
-          <w:lang w:val="en-US"/>
-        </w:rPr>
-        <w:t>(</w:t>
-      </w:r>
-      <w:proofErr w:type="gramEnd"/>
-      <w:r>
-        <w:rPr>
-          <w:rFonts w:ascii="Source Code Pro" w:hAnsi="Source Code Pro"/>
-          <w:color w:val="212121"/>
-          <w:sz w:val="30"/>
-          <w:szCs w:val="30"/>
-          <w:lang w:val="en-US"/>
-        </w:rPr>
-        <w:t>)</w:t>
+        <w:t>Class StartScreen()</w:t>
       </w:r>
     </w:p>
     <w:p>
@@ -3079,41 +2730,7 @@
           <w:szCs w:val="30"/>
           <w:lang w:val="en-US"/>
         </w:rPr>
-        <w:t xml:space="preserve">Class </w:t>
-      </w:r>
-      <w:proofErr w:type="spellStart"/>
-      <w:proofErr w:type="gramStart"/>
-      <w:r>
-        <w:rPr>
-          <w:rFonts w:ascii="Source Code Pro" w:hAnsi="Source Code Pro"/>
-          <w:color w:val="212121"/>
-          <w:sz w:val="30"/>
-          <w:szCs w:val="30"/>
-          <w:lang w:val="en-US"/>
-        </w:rPr>
-        <w:t>StaticticScreen</w:t>
-      </w:r>
-      <w:proofErr w:type="spellEnd"/>
-      <w:r>
-        <w:rPr>
-          <w:rFonts w:ascii="Source Code Pro" w:hAnsi="Source Code Pro"/>
-          <w:color w:val="212121"/>
-          <w:sz w:val="30"/>
-          <w:szCs w:val="30"/>
-          <w:lang w:val="en-US"/>
-        </w:rPr>
-        <w:t>(</w:t>
-      </w:r>
-      <w:proofErr w:type="gramEnd"/>
-      <w:r>
-        <w:rPr>
-          <w:rFonts w:ascii="Source Code Pro" w:hAnsi="Source Code Pro"/>
-          <w:color w:val="212121"/>
-          <w:sz w:val="30"/>
-          <w:szCs w:val="30"/>
-          <w:lang w:val="en-US"/>
-        </w:rPr>
-        <w:t>)</w:t>
+        <w:t>Class StaticticScreen()</w:t>
       </w:r>
     </w:p>
     <w:p>
@@ -3151,39 +2768,16 @@
           <w:szCs w:val="30"/>
           <w:lang w:val="en-US"/>
         </w:rPr>
-        <w:t xml:space="preserve">Class </w:t>
-      </w:r>
-      <w:proofErr w:type="spellStart"/>
-      <w:proofErr w:type="gramStart"/>
+        <w:t>Class InformationForm</w:t>
+      </w:r>
       <w:r>
         <w:rPr>
           <w:rFonts w:ascii="Source Code Pro" w:hAnsi="Source Code Pro"/>
           <w:color w:val="212121"/>
           <w:sz w:val="30"/>
           <w:szCs w:val="30"/>
-          <w:lang w:val="en-US"/>
-        </w:rPr>
-        <w:t>InformationForm</w:t>
-      </w:r>
-      <w:proofErr w:type="spellEnd"/>
-      <w:r>
-        <w:rPr>
-          <w:rFonts w:ascii="Source Code Pro" w:hAnsi="Source Code Pro"/>
-          <w:color w:val="212121"/>
-          <w:sz w:val="30"/>
-          <w:szCs w:val="30"/>
-        </w:rPr>
-        <w:t>(</w:t>
-      </w:r>
-      <w:proofErr w:type="gramEnd"/>
-      <w:r>
-        <w:rPr>
-          <w:rFonts w:ascii="Source Code Pro" w:hAnsi="Source Code Pro"/>
-          <w:color w:val="212121"/>
-          <w:sz w:val="30"/>
-          <w:szCs w:val="30"/>
-        </w:rPr>
-        <w:t>)</w:t>
+        </w:rPr>
+        <w:t>()</w:t>
       </w:r>
     </w:p>
     <w:p>
@@ -3345,7 +2939,6 @@
         </w:rPr>
         <w:t xml:space="preserve">» реализованы рассмотренные в ходе изучения блока </w:t>
       </w:r>
-      <w:proofErr w:type="spellStart"/>
       <w:r>
         <w:rPr>
           <w:rFonts w:asciiTheme="minorHAnsi" w:hAnsiTheme="minorHAnsi" w:cstheme="minorHAnsi"/>
@@ -3354,7 +2947,6 @@
         </w:rPr>
         <w:t>pygame</w:t>
       </w:r>
-      <w:proofErr w:type="spellEnd"/>
       <w:r>
         <w:rPr>
           <w:rFonts w:asciiTheme="minorHAnsi" w:hAnsiTheme="minorHAnsi" w:cstheme="minorHAnsi"/>
@@ -3899,6 +3491,103 @@
         <w:t>Измененный цвет доски</w:t>
       </w:r>
     </w:p>
+    <w:p>
+      <w:pPr>
+        <w:keepNext/>
+        <w:keepLines/>
+        <w:pBdr>
+          <w:top w:val="nil"/>
+          <w:left w:val="nil"/>
+          <w:bottom w:val="nil"/>
+          <w:right w:val="nil"/>
+          <w:between w:val="nil"/>
+        </w:pBdr>
+        <w:spacing w:before="240" w:after="240"/>
+        <w:ind w:left="1429" w:firstLine="0"/>
+        <w:jc w:val="center"/>
+        <w:rPr>
+          <w:rFonts w:asciiTheme="minorHAnsi" w:hAnsiTheme="minorHAnsi" w:cstheme="minorHAnsi"/>
+          <w:b/>
+          <w:sz w:val="28"/>
+          <w:szCs w:val="28"/>
+        </w:rPr>
+      </w:pPr>
+      <w:r>
+        <w:rPr>
+          <w:rFonts w:asciiTheme="minorHAnsi" w:hAnsiTheme="minorHAnsi" w:cstheme="minorHAnsi"/>
+          <w:b/>
+          <w:sz w:val="28"/>
+          <w:szCs w:val="28"/>
+        </w:rPr>
+        <w:lastRenderedPageBreak/>
+        <w:drawing>
+          <wp:inline distT="0" distB="0" distL="0" distR="0" wp14:anchorId="0AC0F6AA" wp14:editId="27C39D71">
+            <wp:extent cx="4023709" cy="4366638"/>
+            <wp:effectExtent l="0" t="0" r="0" b="0"/>
+            <wp:docPr id="5" name="Рисунок 5" descr="Изображение выглядит как объект, шахматная фигура&#10;&#10;Автоматически созданное описание"/>
+            <wp:cNvGraphicFramePr>
+              <a:graphicFrameLocks xmlns:a="http://schemas.openxmlformats.org/drawingml/2006/main" noChangeAspect="1"/>
+            </wp:cNvGraphicFramePr>
+            <a:graphic xmlns:a="http://schemas.openxmlformats.org/drawingml/2006/main">
+              <a:graphicData uri="http://schemas.openxmlformats.org/drawingml/2006/picture">
+                <pic:pic xmlns:pic="http://schemas.openxmlformats.org/drawingml/2006/picture">
+                  <pic:nvPicPr>
+                    <pic:cNvPr id="5" name="Рисунок 5" descr="Изображение выглядит как объект, шахматная фигура&#10;&#10;Автоматически созданное описание"/>
+                    <pic:cNvPicPr/>
+                  </pic:nvPicPr>
+                  <pic:blipFill>
+                    <a:blip r:embed="rId10"/>
+                    <a:stretch>
+                      <a:fillRect/>
+                    </a:stretch>
+                  </pic:blipFill>
+                  <pic:spPr>
+                    <a:xfrm>
+                      <a:off x="0" y="0"/>
+                      <a:ext cx="4023709" cy="4366638"/>
+                    </a:xfrm>
+                    <a:prstGeom prst="rect">
+                      <a:avLst/>
+                    </a:prstGeom>
+                  </pic:spPr>
+                </pic:pic>
+              </a:graphicData>
+            </a:graphic>
+          </wp:inline>
+        </w:drawing>
+      </w:r>
+    </w:p>
+    <w:p>
+      <w:pPr>
+        <w:keepNext/>
+        <w:keepLines/>
+        <w:pBdr>
+          <w:top w:val="nil"/>
+          <w:left w:val="nil"/>
+          <w:bottom w:val="nil"/>
+          <w:right w:val="nil"/>
+          <w:between w:val="nil"/>
+        </w:pBdr>
+        <w:spacing w:before="240" w:after="240"/>
+        <w:ind w:left="1429" w:firstLine="0"/>
+        <w:jc w:val="center"/>
+        <w:rPr>
+          <w:rFonts w:asciiTheme="minorHAnsi" w:hAnsiTheme="minorHAnsi" w:cstheme="minorHAnsi"/>
+          <w:b/>
+          <w:sz w:val="28"/>
+          <w:szCs w:val="28"/>
+        </w:rPr>
+      </w:pPr>
+      <w:r>
+        <w:rPr>
+          <w:rFonts w:asciiTheme="minorHAnsi" w:hAnsiTheme="minorHAnsi" w:cstheme="minorHAnsi"/>
+          <w:b/>
+          <w:sz w:val="28"/>
+          <w:szCs w:val="28"/>
+        </w:rPr>
+        <w:t>Конец игры (окно статистики)</w:t>
+      </w:r>
+    </w:p>
     <w:sectPr>
       <w:pgSz w:w="11906" w:h="16838"/>
       <w:pgMar w:top="720" w:right="720" w:bottom="720" w:left="566" w:header="708" w:footer="708" w:gutter="0"/>
@@ -3910,7 +3599,7 @@
 </file>
 
 <file path=word/numbering.xml><?xml version="1.0" encoding="utf-8"?>
-<w:numbering xmlns:wpc="http://schemas.microsoft.com/office/word/2010/wordprocessingCanvas" xmlns:cx="http://schemas.microsoft.com/office/drawing/2014/chartex" xmlns:cx1="http://schemas.microsoft.com/office/drawing/2015/9/8/chartex" xmlns:cx2="http://schemas.microsoft.com/office/drawing/2015/10/21/chartex" xmlns:cx3="http://schemas.microsoft.com/office/drawing/2016/5/9/chartex" xmlns:cx4="http://schemas.microsoft.com/office/drawing/2016/5/10/chartex" xmlns:cx5="http://schemas.microsoft.com/office/drawing/2016/5/11/chartex" xmlns:cx6="http://schemas.microsoft.com/office/drawing/2016/5/12/chartex" xmlns:cx7="http://schemas.microsoft.com/office/drawing/2016/5/13/chartex" xmlns:cx8="http://schemas.microsoft.com/office/drawing/2016/5/14/chartex" xmlns:mc="http://schemas.openxmlformats.org/markup-compatibility/2006" xmlns:aink="http://schemas.microsoft.com/office/drawing/2016/ink" xmlns:am3d="http://schemas.microsoft.com/office/drawing/2017/model3d" xmlns:o="urn:schemas-microsoft-com:office:office" xmlns:r="http://schemas.openxmlformats.org/officeDocument/2006/relationships" xmlns:m="http://schemas.openxmlformats.org/officeDocument/2006/math" xmlns:v="urn:schemas-microsoft-com:vml" xmlns:wp14="http://schemas.microsoft.com/office/word/2010/wordprocessingDrawing" xmlns:wp="http://schemas.openxmlformats.org/drawingml/2006/wordprocessingDrawing" xmlns:w10="urn:schemas-microsoft-com:office:word" xmlns:w="http://schemas.openxmlformats.org/wordprocessingml/2006/main" xmlns:w14="http://schemas.microsoft.com/office/word/2010/wordml" xmlns:w15="http://schemas.microsoft.com/office/word/2012/wordml" xmlns:w16cex="http://schemas.microsoft.com/office/word/2018/wordml/cex" xmlns:w16cid="http://schemas.microsoft.com/office/word/2016/wordml/cid" xmlns:w16="http://schemas.microsoft.com/office/word/2018/wordml" xmlns:w16sdtdh="http://schemas.microsoft.com/office/word/2020/wordml/sdtdatahash" xmlns:w16se="http://schemas.microsoft.com/office/word/2015/wordml/symex" xmlns:wpg="http://schemas.microsoft.com/office/word/2010/wordprocessingGroup" xmlns:wpi="http://schemas.microsoft.com/office/word/2010/wordprocessingInk" xmlns:wne="http://schemas.microsoft.com/office/word/2006/wordml" xmlns:wps="http://schemas.microsoft.com/office/word/2010/wordprocessingShape" mc:Ignorable="w14 w15 w16se w16cid w16 w16cex w16sdtdh wp14">
+<w:numbering xmlns:wpc="http://schemas.microsoft.com/office/word/2010/wordprocessingCanvas" xmlns:cx="http://schemas.microsoft.com/office/drawing/2014/chartex" xmlns:cx1="http://schemas.microsoft.com/office/drawing/2015/9/8/chartex" xmlns:cx2="http://schemas.microsoft.com/office/drawing/2015/10/21/chartex" xmlns:cx3="http://schemas.microsoft.com/office/drawing/2016/5/9/chartex" xmlns:cx4="http://schemas.microsoft.com/office/drawing/2016/5/10/chartex" xmlns:cx5="http://schemas.microsoft.com/office/drawing/2016/5/11/chartex" xmlns:cx6="http://schemas.microsoft.com/office/drawing/2016/5/12/chartex" xmlns:cx7="http://schemas.microsoft.com/office/drawing/2016/5/13/chartex" xmlns:cx8="http://schemas.microsoft.com/office/drawing/2016/5/14/chartex" xmlns:mc="http://schemas.openxmlformats.org/markup-compatibility/2006" xmlns:aink="http://schemas.microsoft.com/office/drawing/2016/ink" xmlns:am3d="http://schemas.microsoft.com/office/drawing/2017/model3d" xmlns:o="urn:schemas-microsoft-com:office:office" xmlns:oel="http://schemas.microsoft.com/office/2019/extlst" xmlns:r="http://schemas.openxmlformats.org/officeDocument/2006/relationships" xmlns:m="http://schemas.openxmlformats.org/officeDocument/2006/math" xmlns:v="urn:schemas-microsoft-com:vml" xmlns:wp14="http://schemas.microsoft.com/office/word/2010/wordprocessingDrawing" xmlns:wp="http://schemas.openxmlformats.org/drawingml/2006/wordprocessingDrawing" xmlns:w10="urn:schemas-microsoft-com:office:word" xmlns:w="http://schemas.openxmlformats.org/wordprocessingml/2006/main" xmlns:w14="http://schemas.microsoft.com/office/word/2010/wordml" xmlns:w15="http://schemas.microsoft.com/office/word/2012/wordml" xmlns:w16cex="http://schemas.microsoft.com/office/word/2018/wordml/cex" xmlns:w16cid="http://schemas.microsoft.com/office/word/2016/wordml/cid" xmlns:w16="http://schemas.microsoft.com/office/word/2018/wordml" xmlns:w16sdtdh="http://schemas.microsoft.com/office/word/2020/wordml/sdtdatahash" xmlns:w16se="http://schemas.microsoft.com/office/word/2015/wordml/symex" xmlns:wpg="http://schemas.microsoft.com/office/word/2010/wordprocessingGroup" xmlns:wpi="http://schemas.microsoft.com/office/word/2010/wordprocessingInk" xmlns:wne="http://schemas.microsoft.com/office/word/2006/wordml" xmlns:wps="http://schemas.microsoft.com/office/word/2010/wordprocessingShape" mc:Ignorable="w14 w15 w16se w16cid w16 w16cex w16sdtdh wp14">
   <w:abstractNum w:abstractNumId="0" w15:restartNumberingAfterBreak="0">
     <w:nsid w:val="22153C62"/>
     <w:multiLevelType w:val="hybridMultilevel"/>
@@ -4455,19 +4144,19 @@
       </w:rPr>
     </w:lvl>
   </w:abstractNum>
-  <w:num w:numId="1">
+  <w:num w:numId="1" w16cid:durableId="439255006">
     <w:abstractNumId w:val="4"/>
   </w:num>
-  <w:num w:numId="2">
+  <w:num w:numId="2" w16cid:durableId="6714336">
     <w:abstractNumId w:val="1"/>
   </w:num>
-  <w:num w:numId="3">
+  <w:num w:numId="3" w16cid:durableId="803502398">
     <w:abstractNumId w:val="2"/>
   </w:num>
-  <w:num w:numId="4">
+  <w:num w:numId="4" w16cid:durableId="2061398531">
     <w:abstractNumId w:val="3"/>
   </w:num>
-  <w:num w:numId="5">
+  <w:num w:numId="5" w16cid:durableId="265384567">
     <w:abstractNumId w:val="0"/>
   </w:num>
 </w:numbering>

</xml_diff>